<commit_message>
Début passage commande ET début plan de tests
+ Précision plan actuel
</commit_message>
<xml_diff>
--- a/Doc/documentationTechnique.docx
+++ b/Doc/documentationTechnique.docx
@@ -22,8 +22,13 @@
       </w:sdtPr>
       <w:sdtEndPr>
         <w:rPr>
-          <w:rFonts w:ascii="Arial Black" w:hAnsi="Arial Black"/>
+          <w:rFonts w:ascii="Arial" w:eastAsiaTheme="minorHAnsi" w:hAnsi="Arial" w:cstheme="minorBidi"/>
+          <w:b w:val="0"/>
+          <w:bCs w:val="0"/>
           <w:caps w:val="0"/>
+          <w:color w:val="auto"/>
+          <w:sz w:val="22"/>
+          <w:szCs w:val="22"/>
         </w:rPr>
       </w:sdtEndPr>
       <w:sdtContent>
@@ -129,7 +134,7 @@
                     <w:szCs w:val="80"/>
                   </w:rPr>
                   <w:drawing>
-                    <wp:inline distT="0" distB="0" distL="0" distR="0" wp14:anchorId="45638968" wp14:editId="169B40E9">
+                    <wp:inline distT="0" distB="0" distL="0" distR="0" wp14:anchorId="3DC47E0D" wp14:editId="36247E7B">
                       <wp:extent cx="5295900" cy="1485900"/>
                       <wp:effectExtent l="0" t="0" r="0" b="0"/>
                       <wp:docPr id="1" name="Image 1" descr="C:\Users\nunesr_info\Desktop\Gestock_TPI\Web\img\logo.png"/>
@@ -194,9 +199,6 @@
                 </w:rPr>
                 <w:alias w:val="Sous-titre"/>
                 <w:id w:val="15524255"/>
-                <w:placeholder>
-                  <w:docPart w:val="7DA96F94AD04495B8F43E5A5BD4CD439"/>
-                </w:placeholder>
                 <w:dataBinding w:prefixMappings="xmlns:ns0='http://schemas.openxmlformats.org/package/2006/metadata/core-properties' xmlns:ns1='http://purl.org/dc/elements/1.1/'" w:xpath="/ns0:coreProperties[1]/ns1:subject[1]" w:storeItemID="{6C3C8BC8-F283-45AE-878A-BAB7291924A1}"/>
                 <w:text/>
               </w:sdtPr>
@@ -265,9 +267,6 @@
                 </w:rPr>
                 <w:alias w:val="Auteur"/>
                 <w:id w:val="15524260"/>
-                <w:placeholder>
-                  <w:docPart w:val="0DFE37795B994F6E8C0A1231E687C335"/>
-                </w:placeholder>
                 <w:dataBinding w:prefixMappings="xmlns:ns0='http://schemas.openxmlformats.org/package/2006/metadata/core-properties' xmlns:ns1='http://purl.org/dc/elements/1.1/'" w:xpath="/ns0:coreProperties[1]/ns1:creator[1]" w:storeItemID="{6C3C8BC8-F283-45AE-878A-BAB7291924A1}"/>
                 <w:text/>
               </w:sdtPr>
@@ -294,8 +293,18 @@
                         <w:b/>
                         <w:bCs/>
                       </w:rPr>
-                      <w:t>Ricardo Nunes de Oliveira</w:t>
+                      <w:t xml:space="preserve">Ricardo Nunes </w:t>
                     </w:r>
+                    <w:proofErr w:type="gramStart"/>
+                    <w:r>
+                      <w:rPr>
+                        <w:rFonts w:ascii="Arial" w:hAnsi="Arial" w:cs="Arial"/>
+                        <w:b/>
+                        <w:bCs/>
+                      </w:rPr>
+                      <w:t>de Oliveira</w:t>
+                    </w:r>
+                    <w:proofErr w:type="gramEnd"/>
                   </w:p>
                 </w:tc>
               </w:sdtContent>
@@ -390,7 +399,7 @@
         <w:sdt>
           <w:sdtPr>
             <w:rPr>
-              <w:rFonts w:ascii="Arial" w:eastAsiaTheme="minorHAnsi" w:hAnsi="Arial" w:cstheme="minorBidi"/>
+              <w:rFonts w:eastAsiaTheme="minorHAnsi" w:cstheme="minorBidi"/>
               <w:b w:val="0"/>
               <w:bCs w:val="0"/>
               <w:color w:val="auto"/>
@@ -414,7 +423,15 @@
                 <w:rPr>
                   <w:lang w:val="fr-FR"/>
                 </w:rPr>
-                <w:t>Table des matières</w:t>
+                <w:t>Table des mati</w:t>
+              </w:r>
+              <w:bookmarkStart w:id="0" w:name="_GoBack"/>
+              <w:bookmarkEnd w:id="0"/>
+              <w:r>
+                <w:rPr>
+                  <w:lang w:val="fr-FR"/>
+                </w:rPr>
+                <w:t>ères</w:t>
               </w:r>
             </w:p>
             <w:p>
@@ -439,7 +456,7 @@
               <w:r>
                 <w:fldChar w:fldCharType="separate"/>
               </w:r>
-              <w:hyperlink w:anchor="_Toc484972073" w:history="1">
+              <w:hyperlink w:anchor="_Toc485132434" w:history="1">
                 <w:r>
                   <w:rPr>
                     <w:rStyle w:val="Lienhypertexte"/>
@@ -481,7 +498,7 @@
                     <w:noProof/>
                     <w:webHidden/>
                   </w:rPr>
-                  <w:instrText xml:space="preserve"> PAGEREF _Toc484972073 \h </w:instrText>
+                  <w:instrText xml:space="preserve"> PAGEREF _Toc485132434 \h </w:instrText>
                 </w:r>
                 <w:r>
                   <w:rPr>
@@ -501,7 +518,7 @@
                     <w:noProof/>
                     <w:webHidden/>
                   </w:rPr>
-                  <w:t>1</w:t>
+                  <w:t>2</w:t>
                 </w:r>
                 <w:r>
                   <w:rPr>
@@ -525,7 +542,7 @@
                   <w:lang w:eastAsia="fr-CH"/>
                 </w:rPr>
               </w:pPr>
-              <w:hyperlink w:anchor="_Toc484972074" w:history="1">
+              <w:hyperlink w:anchor="_Toc485132435" w:history="1">
                 <w:r>
                   <w:rPr>
                     <w:rStyle w:val="Lienhypertexte"/>
@@ -567,7 +584,7 @@
                     <w:noProof/>
                     <w:webHidden/>
                   </w:rPr>
-                  <w:instrText xml:space="preserve"> PAGEREF _Toc484972074 \h </w:instrText>
+                  <w:instrText xml:space="preserve"> PAGEREF _Toc485132435 \h </w:instrText>
                 </w:r>
                 <w:r>
                   <w:rPr>
@@ -611,7 +628,7 @@
                   <w:lang w:eastAsia="fr-CH"/>
                 </w:rPr>
               </w:pPr>
-              <w:hyperlink w:anchor="_Toc484972075" w:history="1">
+              <w:hyperlink w:anchor="_Toc485132436" w:history="1">
                 <w:r>
                   <w:rPr>
                     <w:rStyle w:val="Lienhypertexte"/>
@@ -653,7 +670,7 @@
                     <w:noProof/>
                     <w:webHidden/>
                   </w:rPr>
-                  <w:instrText xml:space="preserve"> PAGEREF _Toc484972075 \h </w:instrText>
+                  <w:instrText xml:space="preserve"> PAGEREF _Toc485132436 \h </w:instrText>
                 </w:r>
                 <w:r>
                   <w:rPr>
@@ -697,7 +714,7 @@
                   <w:lang w:eastAsia="fr-CH"/>
                 </w:rPr>
               </w:pPr>
-              <w:hyperlink w:anchor="_Toc484972076" w:history="1">
+              <w:hyperlink w:anchor="_Toc485132437" w:history="1">
                 <w:r>
                   <w:rPr>
                     <w:rStyle w:val="Lienhypertexte"/>
@@ -739,7 +756,7 @@
                     <w:noProof/>
                     <w:webHidden/>
                   </w:rPr>
-                  <w:instrText xml:space="preserve"> PAGEREF _Toc484972076 \h </w:instrText>
+                  <w:instrText xml:space="preserve"> PAGEREF _Toc485132437 \h </w:instrText>
                 </w:r>
                 <w:r>
                   <w:rPr>
@@ -783,7 +800,7 @@
                   <w:lang w:eastAsia="fr-CH"/>
                 </w:rPr>
               </w:pPr>
-              <w:hyperlink w:anchor="_Toc484972077" w:history="1">
+              <w:hyperlink w:anchor="_Toc485132438" w:history="1">
                 <w:r>
                   <w:rPr>
                     <w:rStyle w:val="Lienhypertexte"/>
@@ -825,7 +842,7 @@
                     <w:noProof/>
                     <w:webHidden/>
                   </w:rPr>
-                  <w:instrText xml:space="preserve"> PAGEREF _Toc484972077 \h </w:instrText>
+                  <w:instrText xml:space="preserve"> PAGEREF _Toc485132438 \h </w:instrText>
                 </w:r>
                 <w:r>
                   <w:rPr>
@@ -845,7 +862,7 @@
                     <w:noProof/>
                     <w:webHidden/>
                   </w:rPr>
-                  <w:t>2</w:t>
+                  <w:t>3</w:t>
                 </w:r>
                 <w:r>
                   <w:rPr>
@@ -869,7 +886,7 @@
                   <w:lang w:eastAsia="fr-CH"/>
                 </w:rPr>
               </w:pPr>
-              <w:hyperlink w:anchor="_Toc484972078" w:history="1">
+              <w:hyperlink w:anchor="_Toc485132439" w:history="1">
                 <w:r>
                   <w:rPr>
                     <w:rStyle w:val="Lienhypertexte"/>
@@ -911,7 +928,7 @@
                     <w:noProof/>
                     <w:webHidden/>
                   </w:rPr>
-                  <w:instrText xml:space="preserve"> PAGEREF _Toc484972078 \h </w:instrText>
+                  <w:instrText xml:space="preserve"> PAGEREF _Toc485132439 \h </w:instrText>
                 </w:r>
                 <w:r>
                   <w:rPr>
@@ -955,7 +972,7 @@
                   <w:lang w:eastAsia="fr-CH"/>
                 </w:rPr>
               </w:pPr>
-              <w:hyperlink w:anchor="_Toc484972079" w:history="1">
+              <w:hyperlink w:anchor="_Toc485132440" w:history="1">
                 <w:r>
                   <w:rPr>
                     <w:rStyle w:val="Lienhypertexte"/>
@@ -997,7 +1014,7 @@
                     <w:noProof/>
                     <w:webHidden/>
                   </w:rPr>
-                  <w:instrText xml:space="preserve"> PAGEREF _Toc484972079 \h </w:instrText>
+                  <w:instrText xml:space="preserve"> PAGEREF _Toc485132440 \h </w:instrText>
                 </w:r>
                 <w:r>
                   <w:rPr>
@@ -1041,7 +1058,7 @@
                   <w:lang w:eastAsia="fr-CH"/>
                 </w:rPr>
               </w:pPr>
-              <w:hyperlink w:anchor="_Toc484972080" w:history="1">
+              <w:hyperlink w:anchor="_Toc485132441" w:history="1">
                 <w:r>
                   <w:rPr>
                     <w:rStyle w:val="Lienhypertexte"/>
@@ -1083,7 +1100,7 @@
                     <w:noProof/>
                     <w:webHidden/>
                   </w:rPr>
-                  <w:instrText xml:space="preserve"> PAGEREF _Toc484972080 \h </w:instrText>
+                  <w:instrText xml:space="preserve"> PAGEREF _Toc485132441 \h </w:instrText>
                 </w:r>
                 <w:r>
                   <w:rPr>
@@ -1103,7 +1120,7 @@
                     <w:noProof/>
                     <w:webHidden/>
                   </w:rPr>
-                  <w:t>3</w:t>
+                  <w:t>4</w:t>
                 </w:r>
                 <w:r>
                   <w:rPr>
@@ -1127,7 +1144,7 @@
                   <w:lang w:eastAsia="fr-CH"/>
                 </w:rPr>
               </w:pPr>
-              <w:hyperlink w:anchor="_Toc484972081" w:history="1">
+              <w:hyperlink w:anchor="_Toc485132442" w:history="1">
                 <w:r>
                   <w:rPr>
                     <w:rStyle w:val="Lienhypertexte"/>
@@ -1169,7 +1186,7 @@
                     <w:noProof/>
                     <w:webHidden/>
                   </w:rPr>
-                  <w:instrText xml:space="preserve"> PAGEREF _Toc484972081 \h </w:instrText>
+                  <w:instrText xml:space="preserve"> PAGEREF _Toc485132442 \h </w:instrText>
                 </w:r>
                 <w:r>
                   <w:rPr>
@@ -1189,7 +1206,7 @@
                     <w:noProof/>
                     <w:webHidden/>
                   </w:rPr>
-                  <w:t>3</w:t>
+                  <w:t>4</w:t>
                 </w:r>
                 <w:r>
                   <w:rPr>
@@ -1213,7 +1230,7 @@
                   <w:lang w:eastAsia="fr-CH"/>
                 </w:rPr>
               </w:pPr>
-              <w:hyperlink w:anchor="_Toc484972082" w:history="1">
+              <w:hyperlink w:anchor="_Toc485132443" w:history="1">
                 <w:r>
                   <w:rPr>
                     <w:rStyle w:val="Lienhypertexte"/>
@@ -1255,7 +1272,7 @@
                     <w:noProof/>
                     <w:webHidden/>
                   </w:rPr>
-                  <w:instrText xml:space="preserve"> PAGEREF _Toc484972082 \h </w:instrText>
+                  <w:instrText xml:space="preserve"> PAGEREF _Toc485132443 \h </w:instrText>
                 </w:r>
                 <w:r>
                   <w:rPr>
@@ -1299,7 +1316,7 @@
                   <w:lang w:eastAsia="fr-CH"/>
                 </w:rPr>
               </w:pPr>
-              <w:hyperlink w:anchor="_Toc484972083" w:history="1">
+              <w:hyperlink w:anchor="_Toc485132444" w:history="1">
                 <w:r>
                   <w:rPr>
                     <w:rStyle w:val="Lienhypertexte"/>
@@ -1341,7 +1358,7 @@
                     <w:noProof/>
                     <w:webHidden/>
                   </w:rPr>
-                  <w:instrText xml:space="preserve"> PAGEREF _Toc484972083 \h </w:instrText>
+                  <w:instrText xml:space="preserve"> PAGEREF _Toc485132444 \h </w:instrText>
                 </w:r>
                 <w:r>
                   <w:rPr>
@@ -1385,7 +1402,7 @@
                   <w:lang w:eastAsia="fr-CH"/>
                 </w:rPr>
               </w:pPr>
-              <w:hyperlink w:anchor="_Toc484972084" w:history="1">
+              <w:hyperlink w:anchor="_Toc485132445" w:history="1">
                 <w:r>
                   <w:rPr>
                     <w:rStyle w:val="Lienhypertexte"/>
@@ -1427,7 +1444,7 @@
                     <w:noProof/>
                     <w:webHidden/>
                   </w:rPr>
-                  <w:instrText xml:space="preserve"> PAGEREF _Toc484972084 \h </w:instrText>
+                  <w:instrText xml:space="preserve"> PAGEREF _Toc485132445 \h </w:instrText>
                 </w:r>
                 <w:r>
                   <w:rPr>
@@ -1447,7 +1464,7 @@
                     <w:noProof/>
                     <w:webHidden/>
                   </w:rPr>
-                  <w:t>4</w:t>
+                  <w:t>5</w:t>
                 </w:r>
                 <w:r>
                   <w:rPr>
@@ -1471,7 +1488,7 @@
                   <w:lang w:eastAsia="fr-CH"/>
                 </w:rPr>
               </w:pPr>
-              <w:hyperlink w:anchor="_Toc484972085" w:history="1">
+              <w:hyperlink w:anchor="_Toc485132446" w:history="1">
                 <w:r>
                   <w:rPr>
                     <w:rStyle w:val="Lienhypertexte"/>
@@ -1513,7 +1530,7 @@
                     <w:noProof/>
                     <w:webHidden/>
                   </w:rPr>
-                  <w:instrText xml:space="preserve"> PAGEREF _Toc484972085 \h </w:instrText>
+                  <w:instrText xml:space="preserve"> PAGEREF _Toc485132446 \h </w:instrText>
                 </w:r>
                 <w:r>
                   <w:rPr>
@@ -1533,7 +1550,7 @@
                     <w:noProof/>
                     <w:webHidden/>
                   </w:rPr>
-                  <w:t>4</w:t>
+                  <w:t>5</w:t>
                 </w:r>
                 <w:r>
                   <w:rPr>
@@ -1557,7 +1574,7 @@
                   <w:lang w:eastAsia="fr-CH"/>
                 </w:rPr>
               </w:pPr>
-              <w:hyperlink w:anchor="_Toc484972086" w:history="1">
+              <w:hyperlink w:anchor="_Toc485132447" w:history="1">
                 <w:r>
                   <w:rPr>
                     <w:rStyle w:val="Lienhypertexte"/>
@@ -1599,7 +1616,7 @@
                     <w:noProof/>
                     <w:webHidden/>
                   </w:rPr>
-                  <w:instrText xml:space="preserve"> PAGEREF _Toc484972086 \h </w:instrText>
+                  <w:instrText xml:space="preserve"> PAGEREF _Toc485132447 \h </w:instrText>
                 </w:r>
                 <w:r>
                   <w:rPr>
@@ -1643,7 +1660,7 @@
                   <w:lang w:eastAsia="fr-CH"/>
                 </w:rPr>
               </w:pPr>
-              <w:hyperlink w:anchor="_Toc484972087" w:history="1">
+              <w:hyperlink w:anchor="_Toc485132448" w:history="1">
                 <w:r>
                   <w:rPr>
                     <w:rStyle w:val="Lienhypertexte"/>
@@ -1685,7 +1702,7 @@
                     <w:noProof/>
                     <w:webHidden/>
                   </w:rPr>
-                  <w:instrText xml:space="preserve"> PAGEREF _Toc484972087 \h </w:instrText>
+                  <w:instrText xml:space="preserve"> PAGEREF _Toc485132448 \h </w:instrText>
                 </w:r>
                 <w:r>
                   <w:rPr>
@@ -1729,7 +1746,7 @@
                   <w:lang w:eastAsia="fr-CH"/>
                 </w:rPr>
               </w:pPr>
-              <w:hyperlink w:anchor="_Toc484972088" w:history="1">
+              <w:hyperlink w:anchor="_Toc485132449" w:history="1">
                 <w:r>
                   <w:rPr>
                     <w:rStyle w:val="Lienhypertexte"/>
@@ -1771,7 +1788,7 @@
                     <w:noProof/>
                     <w:webHidden/>
                   </w:rPr>
-                  <w:instrText xml:space="preserve"> PAGEREF _Toc484972088 \h </w:instrText>
+                  <w:instrText xml:space="preserve"> PAGEREF _Toc485132449 \h </w:instrText>
                 </w:r>
                 <w:r>
                   <w:rPr>
@@ -1815,7 +1832,7 @@
                   <w:lang w:eastAsia="fr-CH"/>
                 </w:rPr>
               </w:pPr>
-              <w:hyperlink w:anchor="_Toc484972089" w:history="1">
+              <w:hyperlink w:anchor="_Toc485132450" w:history="1">
                 <w:r>
                   <w:rPr>
                     <w:rStyle w:val="Lienhypertexte"/>
@@ -1857,7 +1874,7 @@
                     <w:noProof/>
                     <w:webHidden/>
                   </w:rPr>
-                  <w:instrText xml:space="preserve"> PAGEREF _Toc484972089 \h </w:instrText>
+                  <w:instrText xml:space="preserve"> PAGEREF _Toc485132450 \h </w:instrText>
                 </w:r>
                 <w:r>
                   <w:rPr>
@@ -1901,7 +1918,7 @@
                   <w:lang w:eastAsia="fr-CH"/>
                 </w:rPr>
               </w:pPr>
-              <w:hyperlink w:anchor="_Toc484972090" w:history="1">
+              <w:hyperlink w:anchor="_Toc485132451" w:history="1">
                 <w:r>
                   <w:rPr>
                     <w:rStyle w:val="Lienhypertexte"/>
@@ -1943,7 +1960,7 @@
                     <w:noProof/>
                     <w:webHidden/>
                   </w:rPr>
-                  <w:instrText xml:space="preserve"> PAGEREF _Toc484972090 \h </w:instrText>
+                  <w:instrText xml:space="preserve"> PAGEREF _Toc485132451 \h </w:instrText>
                 </w:r>
                 <w:r>
                   <w:rPr>
@@ -1987,7 +2004,7 @@
                   <w:lang w:eastAsia="fr-CH"/>
                 </w:rPr>
               </w:pPr>
-              <w:hyperlink w:anchor="_Toc484972091" w:history="1">
+              <w:hyperlink w:anchor="_Toc485132452" w:history="1">
                 <w:r>
                   <w:rPr>
                     <w:rStyle w:val="Lienhypertexte"/>
@@ -2008,7 +2025,7 @@
                     <w:rStyle w:val="Lienhypertexte"/>
                     <w:noProof/>
                   </w:rPr>
-                  <w:t>Script « authentification.php »</w:t>
+                  <w:t>Script « addToCart.php »</w:t>
                 </w:r>
                 <w:r>
                   <w:rPr>
@@ -2029,7 +2046,7 @@
                     <w:noProof/>
                     <w:webHidden/>
                   </w:rPr>
-                  <w:instrText xml:space="preserve"> PAGEREF _Toc484972091 \h </w:instrText>
+                  <w:instrText xml:space="preserve"> PAGEREF _Toc485132452 \h </w:instrText>
                 </w:r>
                 <w:r>
                   <w:rPr>
@@ -2073,7 +2090,7 @@
                   <w:lang w:eastAsia="fr-CH"/>
                 </w:rPr>
               </w:pPr>
-              <w:hyperlink w:anchor="_Toc484972092" w:history="1">
+              <w:hyperlink w:anchor="_Toc485132453" w:history="1">
                 <w:r>
                   <w:rPr>
                     <w:rStyle w:val="Lienhypertexte"/>
@@ -2115,7 +2132,7 @@
                     <w:noProof/>
                     <w:webHidden/>
                   </w:rPr>
-                  <w:instrText xml:space="preserve"> PAGEREF _Toc484972092 \h </w:instrText>
+                  <w:instrText xml:space="preserve"> PAGEREF _Toc485132453 \h </w:instrText>
                 </w:r>
                 <w:r>
                   <w:rPr>
@@ -2136,6 +2153,178 @@
                     <w:webHidden/>
                   </w:rPr>
                   <w:t>10</w:t>
+                </w:r>
+                <w:r>
+                  <w:rPr>
+                    <w:noProof/>
+                    <w:webHidden/>
+                  </w:rPr>
+                  <w:fldChar w:fldCharType="end"/>
+                </w:r>
+              </w:hyperlink>
+            </w:p>
+            <w:p>
+              <w:pPr>
+                <w:pStyle w:val="TM3"/>
+                <w:tabs>
+                  <w:tab w:val="left" w:pos="1320"/>
+                  <w:tab w:val="right" w:leader="dot" w:pos="9062"/>
+                </w:tabs>
+                <w:rPr>
+                  <w:rFonts w:asciiTheme="minorHAnsi" w:eastAsiaTheme="minorEastAsia" w:hAnsiTheme="minorHAnsi"/>
+                  <w:noProof/>
+                  <w:lang w:eastAsia="fr-CH"/>
+                </w:rPr>
+              </w:pPr>
+              <w:hyperlink w:anchor="_Toc485132454" w:history="1">
+                <w:r>
+                  <w:rPr>
+                    <w:rStyle w:val="Lienhypertexte"/>
+                    <w:noProof/>
+                  </w:rPr>
+                  <w:t>6.1.5</w:t>
+                </w:r>
+                <w:r>
+                  <w:rPr>
+                    <w:rFonts w:asciiTheme="minorHAnsi" w:eastAsiaTheme="minorEastAsia" w:hAnsiTheme="minorHAnsi"/>
+                    <w:noProof/>
+                    <w:lang w:eastAsia="fr-CH"/>
+                  </w:rPr>
+                  <w:tab/>
+                </w:r>
+                <w:r>
+                  <w:rPr>
+                    <w:rStyle w:val="Lienhypertexte"/>
+                    <w:noProof/>
+                  </w:rPr>
+                  <w:t>Script « authentification.php »</w:t>
+                </w:r>
+                <w:r>
+                  <w:rPr>
+                    <w:noProof/>
+                    <w:webHidden/>
+                  </w:rPr>
+                  <w:tab/>
+                </w:r>
+                <w:r>
+                  <w:rPr>
+                    <w:noProof/>
+                    <w:webHidden/>
+                  </w:rPr>
+                  <w:fldChar w:fldCharType="begin"/>
+                </w:r>
+                <w:r>
+                  <w:rPr>
+                    <w:noProof/>
+                    <w:webHidden/>
+                  </w:rPr>
+                  <w:instrText xml:space="preserve"> PAGEREF _Toc485132454 \h </w:instrText>
+                </w:r>
+                <w:r>
+                  <w:rPr>
+                    <w:noProof/>
+                    <w:webHidden/>
+                  </w:rPr>
+                </w:r>
+                <w:r>
+                  <w:rPr>
+                    <w:noProof/>
+                    <w:webHidden/>
+                  </w:rPr>
+                  <w:fldChar w:fldCharType="separate"/>
+                </w:r>
+                <w:r>
+                  <w:rPr>
+                    <w:noProof/>
+                    <w:webHidden/>
+                  </w:rPr>
+                  <w:t>10</w:t>
+                </w:r>
+                <w:r>
+                  <w:rPr>
+                    <w:noProof/>
+                    <w:webHidden/>
+                  </w:rPr>
+                  <w:fldChar w:fldCharType="end"/>
+                </w:r>
+              </w:hyperlink>
+            </w:p>
+            <w:p>
+              <w:pPr>
+                <w:pStyle w:val="TM3"/>
+                <w:tabs>
+                  <w:tab w:val="left" w:pos="1320"/>
+                  <w:tab w:val="right" w:leader="dot" w:pos="9062"/>
+                </w:tabs>
+                <w:rPr>
+                  <w:rFonts w:asciiTheme="minorHAnsi" w:eastAsiaTheme="minorEastAsia" w:hAnsiTheme="minorHAnsi"/>
+                  <w:noProof/>
+                  <w:lang w:eastAsia="fr-CH"/>
+                </w:rPr>
+              </w:pPr>
+              <w:hyperlink w:anchor="_Toc485132455" w:history="1">
+                <w:r>
+                  <w:rPr>
+                    <w:rStyle w:val="Lienhypertexte"/>
+                    <w:noProof/>
+                  </w:rPr>
+                  <w:t>6.1.6</w:t>
+                </w:r>
+                <w:r>
+                  <w:rPr>
+                    <w:rFonts w:asciiTheme="minorHAnsi" w:eastAsiaTheme="minorEastAsia" w:hAnsiTheme="minorHAnsi"/>
+                    <w:noProof/>
+                    <w:lang w:eastAsia="fr-CH"/>
+                  </w:rPr>
+                  <w:tab/>
+                </w:r>
+                <w:r>
+                  <w:rPr>
+                    <w:rStyle w:val="Lienhypertexte"/>
+                    <w:noProof/>
+                  </w:rPr>
+                  <w:t>Script « deleteProductFromCart.php »</w:t>
+                </w:r>
+                <w:r>
+                  <w:rPr>
+                    <w:noProof/>
+                    <w:webHidden/>
+                  </w:rPr>
+                  <w:tab/>
+                </w:r>
+                <w:r>
+                  <w:rPr>
+                    <w:noProof/>
+                    <w:webHidden/>
+                  </w:rPr>
+                  <w:fldChar w:fldCharType="begin"/>
+                </w:r>
+                <w:r>
+                  <w:rPr>
+                    <w:noProof/>
+                    <w:webHidden/>
+                  </w:rPr>
+                  <w:instrText xml:space="preserve"> PAGEREF _Toc485132455 \h </w:instrText>
+                </w:r>
+                <w:r>
+                  <w:rPr>
+                    <w:noProof/>
+                    <w:webHidden/>
+                  </w:rPr>
+                </w:r>
+                <w:r>
+                  <w:rPr>
+                    <w:noProof/>
+                    <w:webHidden/>
+                  </w:rPr>
+                  <w:fldChar w:fldCharType="separate"/>
+                </w:r>
+                <w:r>
+                  <w:rPr>
+                    <w:noProof/>
+                    <w:webHidden/>
+                  </w:rPr>
+                  <w:t>11</w:t>
                 </w:r>
                 <w:r>
                   <w:rPr>
@@ -2159,7 +2348,7 @@
                   <w:lang w:eastAsia="fr-CH"/>
                 </w:rPr>
               </w:pPr>
-              <w:hyperlink w:anchor="_Toc484972093" w:history="1">
+              <w:hyperlink w:anchor="_Toc485132456" w:history="1">
                 <w:r>
                   <w:rPr>
                     <w:rStyle w:val="Lienhypertexte"/>
@@ -2201,7 +2390,7 @@
                     <w:noProof/>
                     <w:webHidden/>
                   </w:rPr>
-                  <w:instrText xml:space="preserve"> PAGEREF _Toc484972093 \h </w:instrText>
+                  <w:instrText xml:space="preserve"> PAGEREF _Toc485132456 \h </w:instrText>
                 </w:r>
                 <w:r>
                   <w:rPr>
@@ -2221,7 +2410,7 @@
                     <w:noProof/>
                     <w:webHidden/>
                   </w:rPr>
-                  <w:t>10</w:t>
+                  <w:t>11</w:t>
                 </w:r>
                 <w:r>
                   <w:rPr>
@@ -2245,7 +2434,7 @@
                   <w:lang w:eastAsia="fr-CH"/>
                 </w:rPr>
               </w:pPr>
-              <w:hyperlink w:anchor="_Toc484972094" w:history="1">
+              <w:hyperlink w:anchor="_Toc485132457" w:history="1">
                 <w:r>
                   <w:rPr>
                     <w:rStyle w:val="Lienhypertexte"/>
@@ -2287,7 +2476,7 @@
                     <w:noProof/>
                     <w:webHidden/>
                   </w:rPr>
-                  <w:instrText xml:space="preserve"> PAGEREF _Toc484972094 \h </w:instrText>
+                  <w:instrText xml:space="preserve"> PAGEREF _Toc485132457 \h </w:instrText>
                 </w:r>
                 <w:r>
                   <w:rPr>
@@ -2307,7 +2496,7 @@
                     <w:noProof/>
                     <w:webHidden/>
                   </w:rPr>
-                  <w:t>10</w:t>
+                  <w:t>11</w:t>
                 </w:r>
                 <w:r>
                   <w:rPr>
@@ -2332,18 +2521,40 @@
         </w:sdt>
         <w:p>
           <w:pPr>
+            <w:jc w:val="left"/>
+            <w:rPr>
+              <w:rFonts w:ascii="Arial Black" w:eastAsiaTheme="majorEastAsia" w:hAnsi="Arial Black" w:cstheme="majorBidi"/>
+              <w:b/>
+              <w:bCs/>
+              <w:color w:val="365F91" w:themeColor="accent1" w:themeShade="BF"/>
+              <w:sz w:val="28"/>
+              <w:szCs w:val="28"/>
+            </w:rPr>
+          </w:pPr>
+          <w:bookmarkStart w:id="1" w:name="_Toc484783140"/>
+          <w:r>
+            <w:br w:type="page"/>
+          </w:r>
+        </w:p>
+        <w:p>
+          <w:pPr>
             <w:pStyle w:val="Titre1"/>
           </w:pPr>
-          <w:bookmarkStart w:id="0" w:name="_Toc484972073"/>
-          <w:bookmarkStart w:id="1" w:name="_Toc484783140"/>
+          <w:bookmarkStart w:id="2" w:name="_Toc485132434"/>
           <w:r>
+            <w:lastRenderedPageBreak/>
             <w:t>Introduction</w:t>
           </w:r>
-          <w:bookmarkEnd w:id="0"/>
+          <w:bookmarkEnd w:id="2"/>
         </w:p>
         <w:p>
+          <w:proofErr w:type="spellStart"/>
           <w:r>
-            <w:t>Gestock est un site web permettant à des utilisateurs identifiés d’acheter du matériel informatique. Ceux-ci ont la complète gestion de leur panier d’achats qu’ils peuvent commander s’ils ont suffisamment d’argent dans leur compte, et si tous les produits sont en stock.</w:t>
+            <w:t>Gestock</w:t>
+          </w:r>
+          <w:proofErr w:type="spellEnd"/>
+          <w:r>
+            <w:t xml:space="preserve"> est un site web permettant à des utilisateurs identifiés d’acheter du matériel informatique. Ceux-ci ont la complète gestion de leur panier d’achats qu’ils peuvent commander s’ils ont suffisamment d’argent dans leur compte, et si tous les produits sont en stock.</w:t>
           </w:r>
         </w:p>
         <w:p>
@@ -2356,11 +2567,7 @@
         </w:p>
         <w:p>
           <w:r>
-            <w:t xml:space="preserve">J’ai choisi ce sujet car je pense que c’est la base de tout site e-commerce, et c’est à partir de là qu’on peut travailler avec une grande quantité de clients. À l’école, on fait souvent des </w:t>
-          </w:r>
-          <w:r>
-            <w:lastRenderedPageBreak/>
-            <w:t>projets divisés, c’est-à-dire qu’on travaille une chose un jour, quelque chose d’autre un autre jour, mais on assemble rarement toutes les parties pour en faire un tout. Les cas où ça arrive, c’est dans le cadre de travaux de groupe, mais voulant être indépendant</w:t>
+            <w:t>J’ai choisi ce sujet car je pense que c’est la base de tout site e-commerce, et c’est à partir de là qu’on peut travailler avec une grande quantité de clients. À l’école, on fait souvent des projets divisés, c’est-à-dire qu’on travaille une chose un jour, quelque chose d’autre un autre jour, mais on assemble rarement toutes les parties pour en faire un tout. Les cas où ça arrive, c’est dans le cadre de travaux de groupe, mais voulant être indépendant</w:t>
           </w:r>
           <w:r>
             <w:t xml:space="preserve"> </w:t>
@@ -2373,26 +2580,31 @@
           <w:pPr>
             <w:pStyle w:val="Titre1"/>
           </w:pPr>
-          <w:bookmarkStart w:id="2" w:name="_Toc484972074"/>
+          <w:bookmarkStart w:id="3" w:name="_Toc485132435"/>
           <w:r>
             <w:t>Analyse préliminaire</w:t>
           </w:r>
+          <w:bookmarkEnd w:id="1"/>
+          <w:bookmarkEnd w:id="3"/>
         </w:p>
-        <w:bookmarkEnd w:id="1" w:displacedByCustomXml="next"/>
+        <w:p>
+          <w:r>
+            <w:t>Ce chapitre traitera toute la partie non-technique qui précède la réalisation du projet.</w:t>
+          </w:r>
+        </w:p>
       </w:sdtContent>
     </w:sdt>
-    <w:bookmarkEnd w:id="2" w:displacedByCustomXml="prev"/>
     <w:p>
       <w:pPr>
         <w:pStyle w:val="Titre2"/>
       </w:pPr>
-      <w:bookmarkStart w:id="3" w:name="_Toc484783142"/>
-      <w:bookmarkStart w:id="4" w:name="_Toc484972075"/>
+      <w:bookmarkStart w:id="4" w:name="_Toc484783142"/>
+      <w:bookmarkStart w:id="5" w:name="_Toc485132436"/>
       <w:r>
         <w:t>Organisation</w:t>
       </w:r>
-      <w:bookmarkEnd w:id="3"/>
       <w:bookmarkEnd w:id="4"/>
+      <w:bookmarkEnd w:id="5"/>
     </w:p>
     <w:p>
       <w:r>
@@ -2417,23 +2629,31 @@
       <w:pPr>
         <w:pStyle w:val="Titre3"/>
       </w:pPr>
-      <w:bookmarkStart w:id="5" w:name="_Toc484972076"/>
+      <w:bookmarkStart w:id="6" w:name="_Toc485132437"/>
       <w:r>
         <w:t>Inventaire d’applications</w:t>
       </w:r>
-      <w:bookmarkEnd w:id="5"/>
-    </w:p>
-    <w:p>
+      <w:bookmarkEnd w:id="6"/>
+    </w:p>
+    <w:p>
+      <w:proofErr w:type="spellStart"/>
       <w:r>
         <w:rPr>
           <w:b/>
         </w:rPr>
-        <w:t>MySqlWorkbench </w:t>
-      </w:r>
+        <w:t>MySqlWorkbench</w:t>
+      </w:r>
+      <w:proofErr w:type="spellEnd"/>
       <w:r>
         <w:rPr>
           <w:b/>
         </w:rPr>
+        <w:t> </w:t>
+      </w:r>
+      <w:r>
+        <w:rPr>
+          <w:b/>
+        </w:rPr>
         <w:t>(6.3)</w:t>
       </w:r>
       <w:r>
@@ -2458,39 +2678,48 @@
           <w:lang w:val="en-US"/>
         </w:rPr>
       </w:pPr>
+      <w:proofErr w:type="spellStart"/>
       <w:r>
         <w:rPr>
           <w:b/>
           <w:lang w:val="en-US"/>
         </w:rPr>
-        <w:t>EasyPHP </w:t>
-      </w:r>
+        <w:t>EasyPHP</w:t>
+      </w:r>
+      <w:proofErr w:type="spellEnd"/>
       <w:r>
         <w:rPr>
           <w:b/>
           <w:lang w:val="en-US"/>
         </w:rPr>
-        <w:t>(</w:t>
+        <w:t> </w:t>
       </w:r>
       <w:r>
         <w:rPr>
           <w:b/>
           <w:lang w:val="en-US"/>
         </w:rPr>
-        <w:t>14.1VC11</w:t>
+        <w:t>(</w:t>
       </w:r>
       <w:r>
         <w:rPr>
           <w:b/>
           <w:lang w:val="en-US"/>
         </w:rPr>
-        <w:t>)</w:t>
+        <w:t>14.1VC11</w:t>
       </w:r>
       <w:r>
         <w:rPr>
           <w:b/>
           <w:lang w:val="en-US"/>
         </w:rPr>
+        <w:t>)</w:t>
+      </w:r>
+      <w:r>
+        <w:rPr>
+          <w:b/>
+          <w:lang w:val="en-US"/>
+        </w:rPr>
         <w:t>:</w:t>
       </w:r>
       <w:r>
@@ -2503,32 +2732,68 @@
         <w:rPr>
           <w:lang w:val="en-US"/>
         </w:rPr>
-        <w:t xml:space="preserve">, PHP et </w:t>
-      </w:r>
+        <w:t xml:space="preserve">, PHP </w:t>
+      </w:r>
+      <w:proofErr w:type="gramStart"/>
       <w:r>
         <w:rPr>
           <w:lang w:val="en-US"/>
         </w:rPr>
-        <w:t>MySql local.</w:t>
-      </w:r>
-    </w:p>
-    <w:p>
+        <w:t>et</w:t>
+      </w:r>
+      <w:proofErr w:type="gramEnd"/>
+      <w:r>
+        <w:rPr>
+          <w:lang w:val="en-US"/>
+        </w:rPr>
+        <w:t xml:space="preserve"> </w:t>
+      </w:r>
+      <w:proofErr w:type="spellStart"/>
+      <w:r>
+        <w:rPr>
+          <w:lang w:val="en-US"/>
+        </w:rPr>
+        <w:t>MySql</w:t>
+      </w:r>
+      <w:proofErr w:type="spellEnd"/>
+      <w:r>
+        <w:rPr>
+          <w:lang w:val="en-US"/>
+        </w:rPr>
+        <w:t xml:space="preserve"> local.</w:t>
+      </w:r>
+    </w:p>
+    <w:p>
+      <w:proofErr w:type="spellStart"/>
       <w:r>
         <w:rPr>
           <w:b/>
         </w:rPr>
-        <w:t xml:space="preserve">VisualStudio Code </w:t>
-      </w:r>
+        <w:t>VisualStudio</w:t>
+      </w:r>
+      <w:proofErr w:type="spellEnd"/>
       <w:r>
         <w:rPr>
           <w:b/>
         </w:rPr>
-        <w:t>(1.5.3)</w:t>
+        <w:t xml:space="preserve"> Code </w:t>
       </w:r>
       <w:r>
         <w:rPr>
           <w:b/>
         </w:rPr>
+        <w:t>(1.13.0</w:t>
+      </w:r>
+      <w:r>
+        <w:rPr>
+          <w:b/>
+        </w:rPr>
+        <w:t>)</w:t>
+      </w:r>
+      <w:r>
+        <w:rPr>
+          <w:b/>
+        </w:rPr>
         <w:t>:</w:t>
       </w:r>
       <w:r>
@@ -2541,20 +2806,37 @@
         <w:t xml:space="preserve"> pour le HTML, le CSS et le  PHP. </w:t>
       </w:r>
       <w:r>
-        <w:t>J’ai choisi cet IDE car il a une interface épurée avec peu de choses à l’écran, donc je n’ai la vision obstruée par un tas de fonctionnalités qui me sont inutiles. Certes, il n’y a pas de débuguer, mais je me sens plus à l’aise en le faisant moi-même, donc ce n’est pas un problème.</w:t>
-      </w:r>
-    </w:p>
-    <w:p>
+        <w:t xml:space="preserve">J’ai choisi cet IDE car il </w:t>
+      </w:r>
+      <w:proofErr w:type="gramStart"/>
+      <w:r>
+        <w:t>a</w:t>
+      </w:r>
+      <w:proofErr w:type="gramEnd"/>
+      <w:r>
+        <w:t xml:space="preserve"> une interface épurée avec peu de choses à l’écran, donc je n’ai la vision obstruée par un tas de fonctionnalités qui me sont inutiles. Certes, il n’y a pas de débuguer, mais je me sens plus à l’aise en le faisant moi-même, donc ce n’est pas un problème.</w:t>
+      </w:r>
+    </w:p>
+    <w:p>
+      <w:proofErr w:type="spellStart"/>
       <w:r>
         <w:rPr>
           <w:b/>
         </w:rPr>
-        <w:t>Netbeans </w:t>
-      </w:r>
+        <w:lastRenderedPageBreak/>
+        <w:t>Netbeans</w:t>
+      </w:r>
+      <w:proofErr w:type="spellEnd"/>
       <w:r>
         <w:rPr>
           <w:b/>
         </w:rPr>
+        <w:t> </w:t>
+      </w:r>
+      <w:r>
+        <w:rPr>
+          <w:b/>
+        </w:rPr>
         <w:t>(8.0.2)</w:t>
       </w:r>
       <w:r>
@@ -2564,7 +2846,15 @@
         <w:t xml:space="preserve">: </w:t>
       </w:r>
       <w:r>
-        <w:t>Uniquement utilisé pour ses raccourcis pour le PHPDoc.</w:t>
+        <w:t xml:space="preserve">Uniquement utilisé pour ses raccourcis pour le </w:t>
+      </w:r>
+      <w:proofErr w:type="spellStart"/>
+      <w:r>
+        <w:t>PHPDoc</w:t>
+      </w:r>
+      <w:proofErr w:type="spellEnd"/>
+      <w:r>
+        <w:t>.</w:t>
       </w:r>
     </w:p>
     <w:p>
@@ -2626,25 +2916,25 @@
       </w:r>
     </w:p>
     <w:p>
+      <w:proofErr w:type="spellStart"/>
       <w:r>
         <w:rPr>
           <w:b/>
         </w:rPr>
-        <w:t>Github </w:t>
-      </w:r>
+        <w:t>Github</w:t>
+      </w:r>
+      <w:proofErr w:type="spellEnd"/>
       <w:r>
         <w:rPr>
           <w:b/>
         </w:rPr>
-        <w:t>(3.3.4.0</w:t>
-      </w:r>
-      <w:bookmarkStart w:id="6" w:name="_GoBack"/>
-      <w:bookmarkEnd w:id="6"/>
+        <w:t> </w:t>
+      </w:r>
       <w:r>
         <w:rPr>
           <w:b/>
         </w:rPr>
-        <w:t>)</w:t>
+        <w:t>(3.3.4.0)</w:t>
       </w:r>
       <w:r>
         <w:rPr>
@@ -2653,7 +2943,15 @@
         <w:t xml:space="preserve">: </w:t>
       </w:r>
       <w:r>
-        <w:t>Logiciel de versionning &amp; de sauvegarde des documents.</w:t>
+        <w:t xml:space="preserve">Logiciel de </w:t>
+      </w:r>
+      <w:proofErr w:type="spellStart"/>
+      <w:r>
+        <w:t>versionning</w:t>
+      </w:r>
+      <w:proofErr w:type="spellEnd"/>
+      <w:r>
+        <w:t xml:space="preserve"> &amp; de sauvegarde des documents.</w:t>
       </w:r>
     </w:p>
     <w:p>
@@ -2661,7 +2959,7 @@
         <w:pStyle w:val="Titre2"/>
       </w:pPr>
       <w:bookmarkStart w:id="7" w:name="_Toc484783146"/>
-      <w:bookmarkStart w:id="8" w:name="_Toc484972077"/>
+      <w:bookmarkStart w:id="8" w:name="_Toc485132438"/>
       <w:r>
         <w:t>Analyse concurrentielle</w:t>
       </w:r>
@@ -2686,7 +2984,21 @@
         <w:rPr>
           <w:b/>
         </w:rPr>
-        <w:t>Points positifs repris chez digitec :</w:t>
+        <w:t xml:space="preserve">Points positifs repris chez </w:t>
+      </w:r>
+      <w:proofErr w:type="spellStart"/>
+      <w:r>
+        <w:rPr>
+          <w:b/>
+        </w:rPr>
+        <w:t>digitec</w:t>
+      </w:r>
+      <w:proofErr w:type="spellEnd"/>
+      <w:r>
+        <w:rPr>
+          <w:b/>
+        </w:rPr>
+        <w:t> :</w:t>
       </w:r>
     </w:p>
     <w:p>
@@ -2740,7 +3052,6 @@
         </w:rPr>
       </w:pPr>
       <w:r>
-        <w:lastRenderedPageBreak/>
         <w:t>Informations personnelles facilement accessibles.</w:t>
       </w:r>
     </w:p>
@@ -2799,7 +3110,21 @@
         <w:rPr>
           <w:b/>
         </w:rPr>
-        <w:t>Points négatifs évités (Prodimex + 1000Ordi):</w:t>
+        <w:t>Points négatifs évités (</w:t>
+      </w:r>
+      <w:proofErr w:type="spellStart"/>
+      <w:r>
+        <w:rPr>
+          <w:b/>
+        </w:rPr>
+        <w:t>Prodimex</w:t>
+      </w:r>
+      <w:proofErr w:type="spellEnd"/>
+      <w:r>
+        <w:rPr>
+          <w:b/>
+        </w:rPr>
+        <w:t xml:space="preserve"> + 1000Ordi):</w:t>
       </w:r>
     </w:p>
     <w:p>
@@ -2826,7 +3151,15 @@
         </w:numPr>
       </w:pPr>
       <w:r>
-        <w:t>Site lent et laid. (Prodimex)</w:t>
+        <w:t>Site lent et laid. (</w:t>
+      </w:r>
+      <w:proofErr w:type="spellStart"/>
+      <w:r>
+        <w:t>Prodimex</w:t>
+      </w:r>
+      <w:proofErr w:type="spellEnd"/>
+      <w:r>
+        <w:t>)</w:t>
       </w:r>
     </w:p>
     <w:p>
@@ -2838,7 +3171,15 @@
         </w:numPr>
       </w:pPr>
       <w:r>
-        <w:t>Système de navigation entre catégories parfois confu. (Le deux)</w:t>
+        <w:t xml:space="preserve">Système de navigation entre catégories parfois </w:t>
+      </w:r>
+      <w:proofErr w:type="spellStart"/>
+      <w:r>
+        <w:t>confu</w:t>
+      </w:r>
+      <w:proofErr w:type="spellEnd"/>
+      <w:r>
+        <w:t>. (Le deux)</w:t>
       </w:r>
     </w:p>
     <w:p>
@@ -2846,7 +3187,7 @@
         <w:pStyle w:val="Titre2"/>
       </w:pPr>
       <w:bookmarkStart w:id="9" w:name="_Toc484783147"/>
-      <w:bookmarkStart w:id="10" w:name="_Toc484972078"/>
+      <w:bookmarkStart w:id="10" w:name="_Toc485132439"/>
       <w:r>
         <w:t>Cahier des charges détaillé</w:t>
       </w:r>
@@ -2858,7 +3199,7 @@
         <w:pStyle w:val="Titre3"/>
       </w:pPr>
       <w:bookmarkStart w:id="11" w:name="_Toc484783143"/>
-      <w:bookmarkStart w:id="12" w:name="_Toc484972079"/>
+      <w:bookmarkStart w:id="12" w:name="_Toc485132440"/>
       <w:r>
         <w:t>Objectifs</w:t>
       </w:r>
@@ -3032,6 +3373,7 @@
         </w:rPr>
       </w:pPr>
       <w:r>
+        <w:lastRenderedPageBreak/>
         <w:t>Gestion des utilisateurs. (RU)</w:t>
       </w:r>
     </w:p>
@@ -3086,7 +3428,7 @@
         <w:pStyle w:val="Titre3"/>
       </w:pPr>
       <w:bookmarkStart w:id="15" w:name="_Toc484783148"/>
-      <w:bookmarkStart w:id="16" w:name="_Toc484972080"/>
+      <w:bookmarkStart w:id="16" w:name="_Toc485132441"/>
       <w:r>
         <w:t>Définition de l’audience</w:t>
       </w:r>
@@ -3102,7 +3444,7 @@
       <w:pPr>
         <w:pStyle w:val="Titre2"/>
       </w:pPr>
-      <w:bookmarkStart w:id="17" w:name="_Toc484972081"/>
+      <w:bookmarkStart w:id="17" w:name="_Toc485132442"/>
       <w:r>
         <w:t>Détermination des points faibles</w:t>
       </w:r>
@@ -3115,59 +3457,82 @@
     </w:p>
     <w:p>
       <w:r>
+        <w:t>Premièrement il y a la pagination. Bien que je ne pense pas que cela soit compliqué à réaliser, il faut que je m’informe un peu plus à ce sujet. Ma piste serait d’utiliser « LIMIT » &amp; « OFFSET » dans les requêtes SQL, donc je regarderai cela sur « sql.sh ».</w:t>
+      </w:r>
+    </w:p>
+    <w:p>
+      <w:r>
+        <w:t>Je pense que la requête concernant le panier d’achat peut être compliquée vu qu’un produit peut être dans plusieurs stocks en même temps, donc c’</w:t>
+      </w:r>
+    </w:p>
+    <w:p>
+      <w:r>
+        <w:t xml:space="preserve">Ensuite, il y a </w:t>
+      </w:r>
+      <w:proofErr w:type="spellStart"/>
+      <w:r>
+        <w:t>l’ajax</w:t>
+      </w:r>
+      <w:proofErr w:type="spellEnd"/>
+      <w:r>
+        <w:t xml:space="preserve">. J’en ai déjà fait, mais ce n’est pas encore quelque chose avec lequel je suis complètement à l’aise dessus, mais ça devrait tout de même bien se passer. J’utiliserai </w:t>
+      </w:r>
+      <w:proofErr w:type="spellStart"/>
+      <w:r>
+        <w:t>l’ajax</w:t>
+      </w:r>
+      <w:proofErr w:type="spellEnd"/>
+      <w:r>
+        <w:t xml:space="preserve"> pour ajouter un produit dans le panier, et, si j’ai le temps, pour afficher les produits d’une certaine catégorie, au lieu de les afficher dans une page à part.</w:t>
+      </w:r>
+    </w:p>
+    <w:p>
+      <w:pPr>
+        <w:pStyle w:val="Titre2"/>
+      </w:pPr>
+      <w:bookmarkStart w:id="18" w:name="_Toc485132443"/>
+      <w:r>
+        <w:t>Plan de tests</w:t>
+      </w:r>
+      <w:bookmarkEnd w:id="18"/>
+    </w:p>
+    <w:p>
+      <w:r>
+        <w:t>Plan</w:t>
+      </w:r>
+      <w:r>
+        <w:t xml:space="preserve"> de tests réalisé par mes soins.</w:t>
+      </w:r>
+    </w:p>
+    <w:p/>
+    <w:p>
+      <w:pPr>
+        <w:pStyle w:val="Titre1"/>
+      </w:pPr>
+      <w:bookmarkStart w:id="19" w:name="_Toc485132444"/>
+      <w:r>
+        <w:t>Conception</w:t>
+      </w:r>
+      <w:bookmarkEnd w:id="19"/>
+    </w:p>
+    <w:p>
+      <w:r>
+        <w:t>Ce chapitre traitera tout</w:t>
+      </w:r>
+      <w:r>
+        <w:t xml:space="preserve">e la partie </w:t>
+      </w:r>
+      <w:r>
+        <w:t>technique qui précède la réalisation du projet.</w:t>
+      </w:r>
+    </w:p>
+    <w:p>
+      <w:pPr>
+        <w:pStyle w:val="Titre2"/>
+      </w:pPr>
+      <w:bookmarkStart w:id="20" w:name="_Toc485132445"/>
+      <w:r>
         <w:lastRenderedPageBreak/>
-        <w:t>Premièrement il y a la pagination. Bien que je ne pense pas que cela soit compliqué à réaliser, il faut que je m’informe un peu plus à ce sujet. Ma piste serait d’utiliser « LIMIT » &amp; « OFFSET » dans les requêtes SQL, donc je regarderai cela sur « sql.sh ».</w:t>
-      </w:r>
-    </w:p>
-    <w:p>
-      <w:r>
-        <w:t>Je pense que la requête concernant le panier d’achat peut être compliquée vu qu’un produit peut être dans plusieurs stocks en même temps, donc c’</w:t>
-      </w:r>
-    </w:p>
-    <w:p>
-      <w:r>
-        <w:t>Ensuite, il y a l’ajax. J’en ai déjà fait, mais ce n’est pas encore quelque chose avec lequel je suis complètement à l’aise dessus, mais ça devrait tout de même bien se passer. J’utiliserai l’ajax pour ajouter un produit dans le panier, et, si j’ai le temps, pour afficher les produits d’une certaine catégorie, au lieu de les afficher dans une page à part.</w:t>
-      </w:r>
-    </w:p>
-    <w:p>
-      <w:pPr>
-        <w:pStyle w:val="Titre2"/>
-      </w:pPr>
-      <w:bookmarkStart w:id="18" w:name="_Toc484972082"/>
-      <w:r>
-        <w:t>Plan de tests</w:t>
-      </w:r>
-      <w:bookmarkEnd w:id="18"/>
-    </w:p>
-    <w:p>
-      <w:pPr>
-        <w:rPr>
-          <w:b/>
-        </w:rPr>
-      </w:pPr>
-      <w:r>
-        <w:rPr>
-          <w:b/>
-        </w:rPr>
-        <w:t>[TO_DO]</w:t>
-      </w:r>
-    </w:p>
-    <w:p>
-      <w:pPr>
-        <w:pStyle w:val="Titre1"/>
-      </w:pPr>
-      <w:bookmarkStart w:id="19" w:name="_Toc484972083"/>
-      <w:r>
-        <w:t>Conception</w:t>
-      </w:r>
-      <w:bookmarkEnd w:id="19"/>
-    </w:p>
-    <w:p>
-      <w:pPr>
-        <w:pStyle w:val="Titre2"/>
-      </w:pPr>
-      <w:bookmarkStart w:id="20" w:name="_Toc484972084"/>
-      <w:r>
         <w:t>Plan fonctionnel du site</w:t>
       </w:r>
       <w:bookmarkEnd w:id="20"/>
@@ -3205,7 +3570,7 @@
         <w:pStyle w:val="Titre2"/>
       </w:pPr>
       <w:bookmarkStart w:id="21" w:name="_Toc484783149"/>
-      <w:bookmarkStart w:id="22" w:name="_Toc484972085"/>
+      <w:bookmarkStart w:id="22" w:name="_Toc485132446"/>
       <w:r>
         <w:t>Maquette</w:t>
       </w:r>
@@ -3233,7 +3598,6 @@
           <w:noProof/>
           <w:lang w:eastAsia="fr-CH"/>
         </w:rPr>
-        <w:lastRenderedPageBreak/>
         <w:drawing>
           <wp:inline distT="0" distB="0" distL="0" distR="0" wp14:anchorId="0B9E21D3" wp14:editId="4C84611C">
             <wp:extent cx="4797356" cy="3600000"/>
@@ -3328,7 +3692,11 @@
         <w:t>ci nous aurons un aperçu des catégories à gauche, ainsi qu’un aperçu de 9 des produits présentés par le site, à droite.</w:t>
       </w:r>
       <w:r>
-        <w:t xml:space="preserve"> Si l’utilisateur est sûr qu’il veut commander un de ces produits, il peut directement l’ajouter au panier sans avoir à aller dans la page de détails de celui-ci.</w:t>
+        <w:t xml:space="preserve"> Si l’utilisateur est sûr qu’il veut commander un de ces produits, il peut </w:t>
+      </w:r>
+      <w:r>
+        <w:lastRenderedPageBreak/>
+        <w:t>directement l’ajouter au panier sans avoir à aller dans la page de détails de celui-ci.</w:t>
       </w:r>
       <w:r>
         <w:t xml:space="preserve"> En cliquant sur un produit, nous arrivons à la page d’informations de celui-ci.</w:t>
@@ -3359,7 +3727,6 @@
           <w:noProof/>
           <w:lang w:eastAsia="fr-CH"/>
         </w:rPr>
-        <w:lastRenderedPageBreak/>
         <w:drawing>
           <wp:inline distT="0" distB="0" distL="0" distR="0" wp14:anchorId="48F3C7EE" wp14:editId="4B49C5A2">
             <wp:extent cx="4797357" cy="3600000"/>
@@ -3476,6 +3843,7 @@
           <w:noProof/>
           <w:lang w:eastAsia="fr-CH"/>
         </w:rPr>
+        <w:lastRenderedPageBreak/>
         <w:drawing>
           <wp:inline distT="0" distB="0" distL="0" distR="0" wp14:anchorId="7690CEA4" wp14:editId="2C544FEF">
             <wp:extent cx="4797357" cy="3600000"/>
@@ -3558,15 +3926,22 @@
     </w:p>
     <w:p>
       <w:r>
-        <w:lastRenderedPageBreak/>
-        <w:t>La page de login sera divisée en deux, une pour s’authentifier, et l’autre pour s’inscrire. Idéalement, j’aimerais également ajouter une case à cocher « Remember me » sous le login, afin que l’utilisateur n’ait pas à s’authentifier la prochaine fois qu’il vient sur le site.</w:t>
+        <w:t>La page de login sera divisée en deux, une pour s’authentifier, et l’autre pour s’inscrire. Idéalement, j’aimerais également ajouter une case à cocher « </w:t>
+      </w:r>
+      <w:proofErr w:type="spellStart"/>
+      <w:r>
+        <w:t>Remember</w:t>
+      </w:r>
+      <w:proofErr w:type="spellEnd"/>
+      <w:r>
+        <w:t xml:space="preserve"> me » sous le login, afin que l’utilisateur n’ait pas à s’authentifier la prochaine fois qu’il vient sur le site.</w:t>
       </w:r>
     </w:p>
     <w:p>
       <w:pPr>
         <w:pStyle w:val="Titre2"/>
       </w:pPr>
-      <w:bookmarkStart w:id="23" w:name="_Toc484972086"/>
+      <w:bookmarkStart w:id="23" w:name="_Toc485132447"/>
       <w:r>
         <w:t>Base de données</w:t>
       </w:r>
@@ -3629,11 +4004,19 @@
       </w:r>
     </w:p>
     <w:p>
+      <w:proofErr w:type="spellStart"/>
       <w:r>
         <w:rPr>
           <w:b/>
         </w:rPr>
-        <w:t>Products :</w:t>
+        <w:t>Products</w:t>
+      </w:r>
+      <w:proofErr w:type="spellEnd"/>
+      <w:r>
+        <w:rPr>
+          <w:b/>
+        </w:rPr>
+        <w:t> :</w:t>
       </w:r>
       <w:r>
         <w:t xml:space="preserve"> </w:t>
@@ -3649,11 +4032,20 @@
       </w:r>
     </w:p>
     <w:p>
+      <w:proofErr w:type="spellStart"/>
       <w:r>
         <w:rPr>
           <w:b/>
         </w:rPr>
-        <w:t>Orders :</w:t>
+        <w:lastRenderedPageBreak/>
+        <w:t>Orders</w:t>
+      </w:r>
+      <w:proofErr w:type="spellEnd"/>
+      <w:r>
+        <w:rPr>
+          <w:b/>
+        </w:rPr>
+        <w:t> :</w:t>
       </w:r>
       <w:r>
         <w:t xml:space="preserve"> Table contenant les données pour une certaine commande. Il n’y a pas de table pour les paniers d’achats, donc c’est cette table-là qui s’en occupera. Vu que le champ « date » n’est pas obligatoire, le un panier devient une commande uniquement dès qu’il a une date. Cette table contiendra également l’id de l’utilisateur de la commande, ainsi que l’id des produits concerné</w:t>
@@ -3666,11 +4058,19 @@
       </w:r>
     </w:p>
     <w:p>
+      <w:proofErr w:type="spellStart"/>
       <w:r>
         <w:rPr>
           <w:b/>
         </w:rPr>
-        <w:t>Users :</w:t>
+        <w:t>Users</w:t>
+      </w:r>
+      <w:proofErr w:type="spellEnd"/>
+      <w:r>
+        <w:rPr>
+          <w:b/>
+        </w:rPr>
+        <w:t> :</w:t>
       </w:r>
       <w:r>
         <w:t xml:space="preserve"> Table contenant les données pour chaque utilisateur. Un utilisateur a également un rôle.</w:t>
@@ -3696,7 +4096,6 @@
           <w:noProof/>
           <w:lang w:eastAsia="fr-CH"/>
         </w:rPr>
-        <w:lastRenderedPageBreak/>
         <w:drawing>
           <wp:inline distT="0" distB="0" distL="0" distR="0">
             <wp:extent cx="4662431" cy="2628900"/>
@@ -3759,7 +4158,7 @@
       <w:pPr>
         <w:pStyle w:val="Titre1"/>
       </w:pPr>
-      <w:bookmarkStart w:id="24" w:name="_Toc484972087"/>
+      <w:bookmarkStart w:id="24" w:name="_Toc485132448"/>
       <w:r>
         <w:t>Réalisation</w:t>
       </w:r>
@@ -3769,7 +4168,7 @@
       <w:pPr>
         <w:pStyle w:val="Titre2"/>
       </w:pPr>
-      <w:bookmarkStart w:id="25" w:name="_Toc484972088"/>
+      <w:bookmarkStart w:id="25" w:name="_Toc485132449"/>
       <w:r>
         <w:t>Conception du code</w:t>
       </w:r>
@@ -3779,9 +4178,17 @@
       <w:pPr>
         <w:pStyle w:val="Titre3"/>
       </w:pPr>
-      <w:bookmarkStart w:id="26" w:name="_Toc484972089"/>
-      <w:r>
-        <w:t>Classe « Gestock.php »</w:t>
+      <w:bookmarkStart w:id="26" w:name="_Toc485132450"/>
+      <w:r>
+        <w:t>Classe « </w:t>
+      </w:r>
+      <w:proofErr w:type="spellStart"/>
+      <w:r>
+        <w:t>Gestock.php</w:t>
+      </w:r>
+      <w:proofErr w:type="spellEnd"/>
+      <w:r>
+        <w:t> »</w:t>
       </w:r>
       <w:bookmarkEnd w:id="26"/>
     </w:p>
@@ -3809,7 +4216,16 @@
         <w:t>toutes</w:t>
       </w:r>
       <w:r>
-        <w:t xml:space="preserve"> les requêtes SQL qui seront utilisées dans le site. On pourrait croire que ce n’est pas optimisé, mais ça l’est, et voici pourquoi : Dans le cadre d’un site web, il y a plusieurs utilisateurs au même temps. Le fait de préparer les requêtes à l’avance fait que le server MySql n’a qu’à exécuter les requêtes, au lieu de les analyser à chaque fois, puis les exécuter.</w:t>
+        <w:t xml:space="preserve"> les requêtes SQL qui seront utilisées dans le site. On pourrait croire que ce n’est pas optimisé, mais ça l’est, et voici pourquoi : Dans le cadre d’un site web, il y a plusieurs utilisateurs au même temps. Le fait de préparer les requêtes à l’avance fait que le server </w:t>
+      </w:r>
+      <w:proofErr w:type="spellStart"/>
+      <w:r>
+        <w:lastRenderedPageBreak/>
+        <w:t>MySql</w:t>
+      </w:r>
+      <w:proofErr w:type="spellEnd"/>
+      <w:r>
+        <w:t xml:space="preserve"> n’a qu’à exécuter les requêtes, au lieu de les analyser à chaque fois, puis les exécuter.</w:t>
       </w:r>
     </w:p>
     <w:p>
@@ -3834,11 +4250,7 @@
         <w:t xml:space="preserve"> Celles qui ne sont pas bloquantes et qui doivent informer l’utilisateur qu’il a mal entré quelque chose (par exemple le cas où il a entré une combinaison utilisateur/mot de passe inexistant), sont retournées dans le site et sont affichées à l’utilisateur, afin de le guider.</w:t>
       </w:r>
       <w:r>
-        <w:t xml:space="preserve"> Cependant, celles qui sont bloquantes (dans le cas où la BDD n’est pas accessible, par exemple), on arrête le script et affichons une page </w:t>
-      </w:r>
-      <w:r>
-        <w:lastRenderedPageBreak/>
-        <w:t>blanche d’erreur. Un exemple serait dans la page d’accueil, si la BDD n’est pas disponible, les produits ne pourront pas être affichés, ce qui est embêtant vu que c’est la fonction principale de cette page.</w:t>
+        <w:t xml:space="preserve"> Cependant, celles qui sont bloquantes (dans le cas où la BDD n’est pas accessible, par exemple), on arrête le script et affichons une page blanche d’erreur. Un exemple serait dans la page d’accueil, si la BDD n’est pas disponible, les produits ne pourront pas être affichés, ce qui est embêtant vu que c’est la fonction principale de cette page.</w:t>
       </w:r>
     </w:p>
     <w:p>
@@ -3849,7 +4261,15 @@
         <w:t xml:space="preserve">Attention, </w:t>
       </w:r>
       <w:r>
-        <w:t xml:space="preserve">la fonction « getNbProducts » est à utiliser </w:t>
+        <w:t>la fonction « </w:t>
+      </w:r>
+      <w:proofErr w:type="spellStart"/>
+      <w:r>
+        <w:t>getNbProducts</w:t>
+      </w:r>
+      <w:proofErr w:type="spellEnd"/>
+      <w:r>
+        <w:t xml:space="preserve"> » est à utiliser </w:t>
       </w:r>
       <w:r>
         <w:rPr>
@@ -3867,7 +4287,23 @@
         <w:t> »</w:t>
       </w:r>
       <w:r>
-        <w:t xml:space="preserve"> comme par exemple la fonction « getProducts » ou encore, « getProductsOfCategory »</w:t>
+        <w:t xml:space="preserve"> comme par exemple la fonction « </w:t>
+      </w:r>
+      <w:proofErr w:type="spellStart"/>
+      <w:r>
+        <w:t>getProducts</w:t>
+      </w:r>
+      <w:proofErr w:type="spellEnd"/>
+      <w:r>
+        <w:t> » ou encore, « </w:t>
+      </w:r>
+      <w:proofErr w:type="spellStart"/>
+      <w:r>
+        <w:t>getProductsOfCategory</w:t>
+      </w:r>
+      <w:proofErr w:type="spellEnd"/>
+      <w:r>
+        <w:t> »</w:t>
       </w:r>
       <w:r>
         <w:t>, sinon une erreur sera retournée.</w:t>
@@ -3879,7 +4315,15 @@
         <w:t>te fonction fonctionne de cette façon car j’utilise une méthode appelée « </w:t>
       </w:r>
       <w:r>
-        <w:t>FOUND_ROWS()</w:t>
+        <w:t>FOUND_</w:t>
+      </w:r>
+      <w:proofErr w:type="gramStart"/>
+      <w:r>
+        <w:t>ROWS(</w:t>
+      </w:r>
+      <w:proofErr w:type="gramEnd"/>
+      <w:r>
+        <w:t>)</w:t>
       </w:r>
       <w:r>
         <w:t> », qui récupère la valeur calculée par « </w:t>
@@ -3894,7 +4338,15 @@
         <w:t>. Si vous n’avez pas calculé la valeur, « </w:t>
       </w:r>
       <w:r>
-        <w:t>FOUND_ROWS()</w:t>
+        <w:t>FOUND_</w:t>
+      </w:r>
+      <w:proofErr w:type="gramStart"/>
+      <w:r>
+        <w:t>ROWS(</w:t>
+      </w:r>
+      <w:proofErr w:type="gramEnd"/>
+      <w:r>
+        <w:t>)</w:t>
       </w:r>
       <w:r>
         <w:t> » n’aura rien à retourner.</w:t>
@@ -3904,9 +4356,17 @@
       <w:pPr>
         <w:pStyle w:val="Titre3"/>
       </w:pPr>
-      <w:bookmarkStart w:id="27" w:name="_Toc484972090"/>
-      <w:r>
-        <w:t>Classe « DataToHTML.php »</w:t>
+      <w:bookmarkStart w:id="27" w:name="_Toc485132451"/>
+      <w:r>
+        <w:t>Classe « </w:t>
+      </w:r>
+      <w:proofErr w:type="spellStart"/>
+      <w:r>
+        <w:t>DataToHTML.php</w:t>
+      </w:r>
+      <w:proofErr w:type="spellEnd"/>
+      <w:r>
+        <w:t> »</w:t>
       </w:r>
       <w:bookmarkEnd w:id="27"/>
     </w:p>
@@ -3924,21 +4384,29 @@
       <w:pPr>
         <w:pStyle w:val="Titre3"/>
       </w:pPr>
-      <w:bookmarkStart w:id="28" w:name="_Toc484972091"/>
-      <w:r>
-        <w:t>Script « authentification.php »</w:t>
+      <w:bookmarkStart w:id="28" w:name="_Toc485132452"/>
+      <w:r>
+        <w:t>Script « </w:t>
+      </w:r>
+      <w:proofErr w:type="spellStart"/>
+      <w:r>
+        <w:t>addToCart.php</w:t>
+      </w:r>
+      <w:proofErr w:type="spellEnd"/>
+      <w:r>
+        <w:t> »</w:t>
       </w:r>
       <w:bookmarkEnd w:id="28"/>
     </w:p>
-    <w:bookmarkStart w:id="29" w:name="_MON_1558711269"/>
+    <w:bookmarkStart w:id="29" w:name="_MON_1558868417"/>
     <w:bookmarkEnd w:id="29"/>
     <w:p>
       <w:r>
-        <w:object w:dxaOrig="9072" w:dyaOrig="5799">
-          <v:shape id="_x0000_i1026" type="#_x0000_t75" style="width:453.75pt;height:290.25pt" o:ole="">
+        <w:object w:dxaOrig="9072" w:dyaOrig="2958">
+          <v:shape id="_x0000_i1028" type="#_x0000_t75" style="width:453.75pt;height:147.75pt" o:ole="">
             <v:imagedata r:id="rId17" o:title=""/>
           </v:shape>
-          <o:OLEObject Type="Embed" ProgID="Word.OpenDocumentText.12" ShapeID="_x0000_i1026" DrawAspect="Content" ObjectID="_1558763578" r:id="rId18"/>
+          <o:OLEObject Type="Embed" ProgID="Word.OpenDocumentText.12" ShapeID="_x0000_i1028" DrawAspect="Content" ObjectID="_1558877121" r:id="rId18"/>
         </w:object>
       </w:r>
     </w:p>
@@ -3946,7 +4414,7 @@
       <w:pPr>
         <w:pStyle w:val="Titre3"/>
       </w:pPr>
-      <w:bookmarkStart w:id="30" w:name="_Toc484972092"/>
+      <w:bookmarkStart w:id="30" w:name="_Toc485132453"/>
       <w:r>
         <w:lastRenderedPageBreak/>
         <w:t>Script « addUser.php »</w:t>
@@ -3961,19 +4429,64 @@
           <v:shape id="_x0000_i1027" type="#_x0000_t75" style="width:453.75pt;height:278.25pt" o:ole="">
             <v:imagedata r:id="rId19" o:title=""/>
           </v:shape>
-          <o:OLEObject Type="Embed" ProgID="Word.OpenDocumentText.12" ShapeID="_x0000_i1027" DrawAspect="Content" ObjectID="_1558763579" r:id="rId20"/>
+          <o:OLEObject Type="Embed" ProgID="Word.OpenDocumentText.12" ShapeID="_x0000_i1027" DrawAspect="Content" ObjectID="_1558877122" r:id="rId20"/>
         </w:object>
       </w:r>
     </w:p>
     <w:p>
       <w:pPr>
+        <w:pStyle w:val="Titre3"/>
+      </w:pPr>
+      <w:bookmarkStart w:id="32" w:name="_Toc485132454"/>
+      <w:r>
+        <w:t>Script « authentification.php »</w:t>
+      </w:r>
+      <w:bookmarkEnd w:id="32"/>
+    </w:p>
+    <w:bookmarkStart w:id="33" w:name="_MON_1558711269"/>
+    <w:bookmarkEnd w:id="33"/>
+    <w:p>
+      <w:r>
+        <w:object w:dxaOrig="9072" w:dyaOrig="5799">
+          <v:shape id="_x0000_i1026" type="#_x0000_t75" style="width:453.75pt;height:290.25pt" o:ole="">
+            <v:imagedata r:id="rId21" o:title=""/>
+          </v:shape>
+          <o:OLEObject Type="Embed" ProgID="Word.OpenDocumentText.12" ShapeID="_x0000_i1026" DrawAspect="Content" ObjectID="_1558877123" r:id="rId22"/>
+        </w:object>
+      </w:r>
+    </w:p>
+    <w:p>
+      <w:pPr>
+        <w:pStyle w:val="Titre3"/>
+      </w:pPr>
+      <w:bookmarkStart w:id="34" w:name="_Toc485132455"/>
+      <w:r>
+        <w:lastRenderedPageBreak/>
+        <w:t>Script « deleteProductFromCart.php »</w:t>
+      </w:r>
+      <w:bookmarkEnd w:id="34"/>
+    </w:p>
+    <w:bookmarkStart w:id="35" w:name="_MON_1558870353"/>
+    <w:bookmarkEnd w:id="35"/>
+    <w:p>
+      <w:r>
+        <w:object w:dxaOrig="9072" w:dyaOrig="3214">
+          <v:shape id="_x0000_i1029" type="#_x0000_t75" style="width:453.75pt;height:160.5pt" o:ole="">
+            <v:imagedata r:id="rId23" o:title=""/>
+          </v:shape>
+          <o:OLEObject Type="Embed" ProgID="Word.OpenDocumentText.12" ShapeID="_x0000_i1029" DrawAspect="Content" ObjectID="_1558877124" r:id="rId24"/>
+        </w:object>
+      </w:r>
+    </w:p>
+    <w:p>
+      <w:pPr>
         <w:pStyle w:val="Titre2"/>
       </w:pPr>
-      <w:bookmarkStart w:id="32" w:name="_Toc484972093"/>
+      <w:bookmarkStart w:id="36" w:name="_Toc485132456"/>
       <w:r>
         <w:t>Modèle de BDD final</w:t>
       </w:r>
-      <w:bookmarkEnd w:id="32"/>
+      <w:bookmarkEnd w:id="36"/>
     </w:p>
     <w:p>
       <w:pPr>
@@ -3992,17 +4505,17 @@
       <w:pPr>
         <w:pStyle w:val="Titre1"/>
       </w:pPr>
-      <w:bookmarkStart w:id="33" w:name="_Toc484972094"/>
+      <w:bookmarkStart w:id="37" w:name="_Toc485132457"/>
       <w:r>
         <w:t>Bibliographie</w:t>
       </w:r>
-      <w:bookmarkEnd w:id="33"/>
+      <w:bookmarkEnd w:id="37"/>
       <w:r>
         <w:t xml:space="preserve"> </w:t>
       </w:r>
     </w:p>
     <w:p>
-      <w:hyperlink r:id="rId21" w:history="1">
+      <w:hyperlink r:id="rId25" w:history="1">
         <w:r>
           <w:rPr>
             <w:rStyle w:val="Lienhypertexte"/>
@@ -4015,7 +4528,7 @@
       </w:r>
     </w:p>
     <w:p>
-      <w:hyperlink r:id="rId22" w:history="1">
+      <w:hyperlink r:id="rId26" w:history="1">
         <w:r>
           <w:rPr>
             <w:rStyle w:val="Lienhypertexte"/>
@@ -4028,7 +4541,7 @@
       </w:r>
     </w:p>
     <w:p>
-      <w:hyperlink r:id="rId23" w:history="1">
+      <w:hyperlink r:id="rId27" w:history="1">
         <w:r>
           <w:rPr>
             <w:rStyle w:val="Lienhypertexte"/>
@@ -4041,7 +4554,31 @@
       </w:r>
     </w:p>
     <w:p>
-      <w:hyperlink r:id="rId24" w:history="1">
+      <w:hyperlink r:id="rId28" w:history="1">
+        <w:r>
+          <w:rPr>
+            <w:rStyle w:val="Lienhypertexte"/>
+          </w:rPr>
+          <w:t>http://jquery.com/</w:t>
+        </w:r>
+      </w:hyperlink>
+      <w:r>
+        <w:t xml:space="preserve"> (</w:t>
+      </w:r>
+      <w:proofErr w:type="spellStart"/>
+      <w:r>
+        <w:t>JQuery</w:t>
+      </w:r>
+      <w:r>
+        <w:t>.l</w:t>
+      </w:r>
+      <w:proofErr w:type="spellEnd"/>
+      <w:r>
+        <w:t>)</w:t>
+      </w:r>
+    </w:p>
+    <w:p>
+      <w:hyperlink r:id="rId29" w:history="1">
         <w:r>
           <w:rPr>
             <w:rStyle w:val="Lienhypertexte"/>
@@ -4054,8 +4591,8 @@
       </w:r>
     </w:p>
     <w:sectPr>
-      <w:headerReference w:type="default" r:id="rId25"/>
-      <w:footerReference w:type="default" r:id="rId26"/>
+      <w:headerReference w:type="default" r:id="rId30"/>
+      <w:footerReference w:type="default" r:id="rId31"/>
       <w:pgSz w:w="11906" w:h="16838"/>
       <w:pgMar w:top="1417" w:right="1417" w:bottom="1417" w:left="1417" w:header="708" w:footer="708" w:gutter="0"/>
       <w:pgNumType w:start="0"/>
@@ -4123,7 +4660,7 @@
       <w:rPr>
         <w:noProof/>
       </w:rPr>
-      <w:t>2</w:t>
+      <w:t>10</w:t>
     </w:r>
     <w:r>
       <w:fldChar w:fldCharType="end"/>
@@ -4136,7 +4673,7 @@
         <w:rPr>
           <w:noProof/>
         </w:rPr>
-        <w:t>10</w:t>
+        <w:t>11</w:t>
       </w:r>
     </w:fldSimple>
   </w:p>
@@ -5818,13 +6355,13 @@
     <w:uiPriority w:val="39"/>
     <w:unhideWhenUsed/>
     <w:qFormat/>
-    <w:rsid w:val="00082DA7"/>
+    <w:rsid w:val="00E34724"/>
     <w:pPr>
       <w:jc w:val="left"/>
       <w:outlineLvl w:val="9"/>
     </w:pPr>
     <w:rPr>
-      <w:rFonts w:asciiTheme="majorHAnsi" w:hAnsiTheme="majorHAnsi"/>
+      <w:rFonts w:ascii="Arial" w:hAnsi="Arial"/>
       <w:lang w:eastAsia="fr-CH"/>
     </w:rPr>
   </w:style>
@@ -6581,13 +7118,13 @@
     <w:uiPriority w:val="39"/>
     <w:unhideWhenUsed/>
     <w:qFormat/>
-    <w:rsid w:val="00082DA7"/>
+    <w:rsid w:val="00E34724"/>
     <w:pPr>
       <w:jc w:val="left"/>
       <w:outlineLvl w:val="9"/>
     </w:pPr>
     <w:rPr>
-      <w:rFonts w:asciiTheme="majorHAnsi" w:hAnsiTheme="majorHAnsi"/>
+      <w:rFonts w:ascii="Arial" w:hAnsi="Arial"/>
       <w:lang w:eastAsia="fr-CH"/>
     </w:rPr>
   </w:style>
@@ -6748,73 +7285,7 @@
 </file>
 
 <file path=word/glossary/document.xml><?xml version="1.0" encoding="utf-8"?>
-<w:glossaryDocument xmlns:wpc="http://schemas.microsoft.com/office/word/2010/wordprocessingCanvas" xmlns:mc="http://schemas.openxmlformats.org/markup-compatibility/2006" xmlns:o="urn:schemas-microsoft-com:office:office" xmlns:r="http://schemas.openxmlformats.org/officeDocument/2006/relationships" xmlns:m="http://schemas.openxmlformats.org/officeDocument/2006/math" xmlns:v="urn:schemas-microsoft-com:vml" xmlns:wp14="http://schemas.microsoft.com/office/word/2010/wordprocessingDrawing" xmlns:wp="http://schemas.openxmlformats.org/drawingml/2006/wordprocessingDrawing" xmlns:w10="urn:schemas-microsoft-com:office:word" xmlns:w="http://schemas.openxmlformats.org/wordprocessingml/2006/main" xmlns:w14="http://schemas.microsoft.com/office/word/2010/wordml" xmlns:wpg="http://schemas.microsoft.com/office/word/2010/wordprocessingGroup" xmlns:wpi="http://schemas.microsoft.com/office/word/2010/wordprocessingInk" xmlns:wne="http://schemas.microsoft.com/office/word/2006/wordml" xmlns:wps="http://schemas.microsoft.com/office/word/2010/wordprocessingShape" mc:Ignorable="w14 wp14">
-  <w:docParts>
-    <w:docPart>
-      <w:docPartPr>
-        <w:name w:val="6B1D7AAAD30440DB9326AE3723345422"/>
-        <w:category>
-          <w:name w:val="Général"/>
-          <w:gallery w:val="placeholder"/>
-        </w:category>
-        <w:types>
-          <w:type w:val="bbPlcHdr"/>
-        </w:types>
-        <w:behaviors>
-          <w:behavior w:val="content"/>
-        </w:behaviors>
-        <w:guid w:val="{DE0239AC-1419-452D-B68F-B585D286CD88}"/>
-      </w:docPartPr>
-      <w:docPartBody>
-        <w:p>
-          <w:pPr>
-            <w:pStyle w:val="6B1D7AAAD30440DB9326AE3723345422"/>
-          </w:pPr>
-          <w:r>
-            <w:rPr>
-              <w:rFonts w:asciiTheme="majorHAnsi" w:eastAsiaTheme="majorEastAsia" w:hAnsiTheme="majorHAnsi" w:cstheme="majorBidi"/>
-              <w:caps/>
-              <w:lang w:val="fr-FR"/>
-            </w:rPr>
-            <w:t>[Nom de la société]</w:t>
-          </w:r>
-        </w:p>
-      </w:docPartBody>
-    </w:docPart>
-    <w:docPart>
-      <w:docPartPr>
-        <w:name w:val="7DA96F94AD04495B8F43E5A5BD4CD439"/>
-        <w:category>
-          <w:name w:val="Général"/>
-          <w:gallery w:val="placeholder"/>
-        </w:category>
-        <w:types>
-          <w:type w:val="bbPlcHdr"/>
-        </w:types>
-        <w:behaviors>
-          <w:behavior w:val="content"/>
-        </w:behaviors>
-        <w:guid w:val="{BEB3795A-BBB0-487C-845A-566A2FC8F446}"/>
-      </w:docPartPr>
-      <w:docPartBody>
-        <w:p>
-          <w:pPr>
-            <w:pStyle w:val="7DA96F94AD04495B8F43E5A5BD4CD439"/>
-          </w:pPr>
-          <w:r>
-            <w:rPr>
-              <w:rFonts w:asciiTheme="majorHAnsi" w:eastAsiaTheme="majorEastAsia" w:hAnsiTheme="majorHAnsi" w:cstheme="majorBidi"/>
-              <w:sz w:val="44"/>
-              <w:szCs w:val="44"/>
-              <w:lang w:val="fr-FR"/>
-            </w:rPr>
-            <w:t>[Sous-titre du document]</w:t>
-          </w:r>
-        </w:p>
-      </w:docPartBody>
-    </w:docPart>
-  </w:docParts>
-</w:glossaryDocument>
+<w:glossaryDocument xmlns:wpc="http://schemas.microsoft.com/office/word/2010/wordprocessingCanvas" xmlns:mc="http://schemas.openxmlformats.org/markup-compatibility/2006" xmlns:o="urn:schemas-microsoft-com:office:office" xmlns:r="http://schemas.openxmlformats.org/officeDocument/2006/relationships" xmlns:m="http://schemas.openxmlformats.org/officeDocument/2006/math" xmlns:v="urn:schemas-microsoft-com:vml" xmlns:wp14="http://schemas.microsoft.com/office/word/2010/wordprocessingDrawing" xmlns:wp="http://schemas.openxmlformats.org/drawingml/2006/wordprocessingDrawing" xmlns:w10="urn:schemas-microsoft-com:office:word" xmlns:w="http://schemas.openxmlformats.org/wordprocessingml/2006/main" xmlns:w14="http://schemas.microsoft.com/office/word/2010/wordml" xmlns:wpg="http://schemas.microsoft.com/office/word/2010/wordprocessingGroup" xmlns:wpi="http://schemas.microsoft.com/office/word/2010/wordprocessingInk" xmlns:wne="http://schemas.microsoft.com/office/word/2006/wordml" xmlns:wps="http://schemas.microsoft.com/office/word/2010/wordprocessingShape" mc:Ignorable="w14 wp14"/>
 </file>
 
 <file path=word/glossary/fontTable.xml><?xml version="1.0" encoding="utf-8"?>
@@ -6904,9 +7375,11 @@
     <w:rsid w:val="004B320F"/>
     <w:rsid w:val="005C5E1C"/>
     <w:rsid w:val="00672B1F"/>
+    <w:rsid w:val="006B0E4C"/>
     <w:rsid w:val="00A718B3"/>
     <w:rsid w:val="00D5551D"/>
     <w:rsid w:val="00ED7F70"/>
+    <w:rsid w:val="00F218E3"/>
   </w:rsids>
   <m:mathPr>
     <m:mathFont m:val="Cambria Math"/>
@@ -7704,7 +8177,7 @@
 </file>
 
 <file path=customXml/itemProps2.xml><?xml version="1.0" encoding="utf-8"?>
-<ds:datastoreItem xmlns:ds="http://schemas.openxmlformats.org/officeDocument/2006/customXml" ds:itemID="{C8586FB6-827E-462C-9058-1E28B4CE34D4}">
+<ds:datastoreItem xmlns:ds="http://schemas.openxmlformats.org/officeDocument/2006/customXml" ds:itemID="{614288BF-F8FC-4AFD-9354-242B7179B064}">
   <ds:schemaRefs>
     <ds:schemaRef ds:uri="http://schemas.openxmlformats.org/officeDocument/2006/bibliography"/>
   </ds:schemaRefs>

</xml_diff>